<commit_message>
video proyecto de vidad terminado y subido a youtube
</commit_message>
<xml_diff>
--- a/proyecto/fase03/GA9-240201526-AA1-EV01_Taller_de_reflexion_escrita.docx
+++ b/proyecto/fase03/GA9-240201526-AA1-EV01_Taller_de_reflexion_escrita.docx
@@ -1,6 +1,6 @@
 
 <file path=word/document.xml><?xml version="1.0" encoding="utf-8"?>
-<w:document xmlns:wpc="http://schemas.microsoft.com/office/word/2010/wordprocessingCanvas" xmlns:mc="http://schemas.openxmlformats.org/markup-compatibility/2006" xmlns:o="urn:schemas-microsoft-com:office:office" xmlns:r="http://schemas.openxmlformats.org/officeDocument/2006/relationships" xmlns:m="http://schemas.openxmlformats.org/officeDocument/2006/math" xmlns:v="urn:schemas-microsoft-com:vml" xmlns:wp14="http://schemas.microsoft.com/office/word/2010/wordprocessingDrawing" xmlns:wp="http://schemas.openxmlformats.org/drawingml/2006/wordprocessingDrawing" xmlns:w10="urn:schemas-microsoft-com:office:word" xmlns:w="http://schemas.openxmlformats.org/wordprocessingml/2006/main" xmlns:w14="http://schemas.microsoft.com/office/word/2010/wordml" xmlns:w15="http://schemas.microsoft.com/office/word/2012/wordml" xmlns:wpg="http://schemas.microsoft.com/office/word/2010/wordprocessingGroup" xmlns:wpi="http://schemas.microsoft.com/office/word/2010/wordprocessingInk" xmlns:wne="http://schemas.microsoft.com/office/word/2006/wordml" xmlns:wps="http://schemas.microsoft.com/office/word/2010/wordprocessingShape" mc:Ignorable="w14 w15 wp14">
+<w:document xmlns:wpc="http://schemas.microsoft.com/office/word/2010/wordprocessingCanvas" xmlns:cx="http://schemas.microsoft.com/office/drawing/2014/chartex" xmlns:cx1="http://schemas.microsoft.com/office/drawing/2015/9/8/chartex" xmlns:cx2="http://schemas.microsoft.com/office/drawing/2015/10/21/chartex" xmlns:cx3="http://schemas.microsoft.com/office/drawing/2016/5/9/chartex" xmlns:cx4="http://schemas.microsoft.com/office/drawing/2016/5/10/chartex" xmlns:cx5="http://schemas.microsoft.com/office/drawing/2016/5/11/chartex" xmlns:cx6="http://schemas.microsoft.com/office/drawing/2016/5/12/chartex" xmlns:cx7="http://schemas.microsoft.com/office/drawing/2016/5/13/chartex" xmlns:cx8="http://schemas.microsoft.com/office/drawing/2016/5/14/chartex" xmlns:mc="http://schemas.openxmlformats.org/markup-compatibility/2006" xmlns:aink="http://schemas.microsoft.com/office/drawing/2016/ink" xmlns:am3d="http://schemas.microsoft.com/office/drawing/2017/model3d" xmlns:o="urn:schemas-microsoft-com:office:office" xmlns:oel="http://schemas.microsoft.com/office/2019/extlst" xmlns:r="http://schemas.openxmlformats.org/officeDocument/2006/relationships" xmlns:m="http://schemas.openxmlformats.org/officeDocument/2006/math" xmlns:v="urn:schemas-microsoft-com:vml" xmlns:wp14="http://schemas.microsoft.com/office/word/2010/wordprocessingDrawing" xmlns:wp="http://schemas.openxmlformats.org/drawingml/2006/wordprocessingDrawing" xmlns:w10="urn:schemas-microsoft-com:office:word" xmlns:w="http://schemas.openxmlformats.org/wordprocessingml/2006/main" xmlns:w14="http://schemas.microsoft.com/office/word/2010/wordml" xmlns:w15="http://schemas.microsoft.com/office/word/2012/wordml" xmlns:w16cex="http://schemas.microsoft.com/office/word/2018/wordml/cex" xmlns:w16cid="http://schemas.microsoft.com/office/word/2016/wordml/cid" xmlns:w16="http://schemas.microsoft.com/office/word/2018/wordml" xmlns:w16sdtdh="http://schemas.microsoft.com/office/word/2020/wordml/sdtdatahash" xmlns:w16se="http://schemas.microsoft.com/office/word/2015/wordml/symex" xmlns:wpg="http://schemas.microsoft.com/office/word/2010/wordprocessingGroup" xmlns:wpi="http://schemas.microsoft.com/office/word/2010/wordprocessingInk" xmlns:wne="http://schemas.microsoft.com/office/word/2006/wordml" xmlns:wps="http://schemas.microsoft.com/office/word/2010/wordprocessingShape" mc:Ignorable="w14 w15 w16se w16cid w16 w16cex w16sdtdh wp14">
   <w:body>
     <w:p>
       <w:pPr>
@@ -666,7 +666,7 @@
           <w:sz w:val="22"/>
           <w:szCs w:val="22"/>
         </w:rPr>
-        <w:t>7</w:t>
+        <w:t>8</w:t>
       </w:r>
       <w:r>
         <w:rPr>
@@ -1007,18 +1007,8 @@
           <w:sz w:val="22"/>
           <w:szCs w:val="22"/>
         </w:rPr>
-        <w:t xml:space="preserve">de una niña llamada </w:t>
-      </w:r>
-      <w:proofErr w:type="spellStart"/>
-      <w:r>
-        <w:rPr>
-          <w:rFonts w:ascii="Arial" w:hAnsi="Arial" w:cs="Arial"/>
-          <w:sz w:val="22"/>
-          <w:szCs w:val="22"/>
-        </w:rPr>
-        <w:t>Malala</w:t>
-      </w:r>
-      <w:proofErr w:type="spellEnd"/>
+        <w:t>de una niña llamada Malala</w:t>
+      </w:r>
       <w:r>
         <w:rPr>
           <w:rFonts w:ascii="Arial" w:hAnsi="Arial" w:cs="Arial"/>
@@ -1035,34 +1025,14 @@
         </w:rPr>
         <w:t xml:space="preserve"> nacida en </w:t>
       </w:r>
-      <w:proofErr w:type="spellStart"/>
-      <w:r>
-        <w:rPr>
-          <w:rFonts w:ascii="Arial" w:hAnsi="Arial" w:cs="Arial"/>
-          <w:sz w:val="22"/>
-          <w:szCs w:val="22"/>
-        </w:rPr>
-        <w:t>Mingora</w:t>
-      </w:r>
-      <w:proofErr w:type="spellEnd"/>
-      <w:r>
-        <w:rPr>
-          <w:rFonts w:ascii="Arial" w:hAnsi="Arial" w:cs="Arial"/>
-          <w:sz w:val="22"/>
-          <w:szCs w:val="22"/>
-        </w:rPr>
-        <w:t xml:space="preserve">, una ciudad en el valle de </w:t>
-      </w:r>
-      <w:proofErr w:type="spellStart"/>
-      <w:r>
-        <w:rPr>
-          <w:rFonts w:ascii="Arial" w:hAnsi="Arial" w:cs="Arial"/>
-          <w:sz w:val="22"/>
-          <w:szCs w:val="22"/>
-        </w:rPr>
-        <w:t>Swat</w:t>
-      </w:r>
-      <w:proofErr w:type="spellEnd"/>
+      <w:r>
+        <w:rPr>
+          <w:rFonts w:ascii="Arial" w:hAnsi="Arial" w:cs="Arial"/>
+          <w:sz w:val="22"/>
+          <w:szCs w:val="22"/>
+        </w:rPr>
+        <w:t>Mingora, una ciudad en el valle de Swat</w:t>
+      </w:r>
       <w:r>
         <w:rPr>
           <w:rFonts w:ascii="Arial" w:hAnsi="Arial" w:cs="Arial"/>
@@ -1159,16 +1129,108 @@
         </w:rPr>
         <w:t xml:space="preserve"> su padre </w:t>
       </w:r>
-      <w:proofErr w:type="spellStart"/>
-      <w:r>
-        <w:rPr>
-          <w:rFonts w:ascii="Arial" w:hAnsi="Arial" w:cs="Arial"/>
-          <w:sz w:val="22"/>
-          <w:szCs w:val="22"/>
-        </w:rPr>
-        <w:t>Ziauddin</w:t>
-      </w:r>
-      <w:proofErr w:type="spellEnd"/>
+      <w:r>
+        <w:rPr>
+          <w:rFonts w:ascii="Arial" w:hAnsi="Arial" w:cs="Arial"/>
+          <w:sz w:val="22"/>
+          <w:szCs w:val="22"/>
+        </w:rPr>
+        <w:t>Ziauddin Yousafzai</w:t>
+      </w:r>
+      <w:r>
+        <w:rPr>
+          <w:rFonts w:ascii="Arial" w:hAnsi="Arial" w:cs="Arial"/>
+          <w:sz w:val="22"/>
+          <w:szCs w:val="22"/>
+        </w:rPr>
+        <w:t>, no pensaba igual, todos tenemos derecho a estudiar sin importar el género</w:t>
+      </w:r>
+      <w:r>
+        <w:rPr>
+          <w:rFonts w:ascii="Arial" w:hAnsi="Arial" w:cs="Arial"/>
+          <w:sz w:val="22"/>
+          <w:szCs w:val="22"/>
+        </w:rPr>
+        <w:t xml:space="preserve">, </w:t>
+      </w:r>
+      <w:r>
+        <w:rPr>
+          <w:rFonts w:ascii="Arial" w:hAnsi="Arial" w:cs="Arial"/>
+          <w:sz w:val="22"/>
+          <w:szCs w:val="22"/>
+        </w:rPr>
+        <w:t>él</w:t>
+      </w:r>
+      <w:r>
+        <w:rPr>
+          <w:rFonts w:ascii="Arial" w:hAnsi="Arial" w:cs="Arial"/>
+          <w:sz w:val="22"/>
+          <w:szCs w:val="22"/>
+        </w:rPr>
+        <w:t xml:space="preserve"> tenía una pequeña escuela donde enseñaba inglés.</w:t>
+      </w:r>
+    </w:p>
+    <w:p>
+      <w:pPr>
+        <w:spacing w:line="480" w:lineRule="auto"/>
+        <w:ind w:right="0" w:firstLine="720"/>
+        <w:rPr>
+          <w:rFonts w:ascii="Arial" w:hAnsi="Arial" w:cs="Arial"/>
+          <w:sz w:val="22"/>
+          <w:szCs w:val="22"/>
+        </w:rPr>
+      </w:pPr>
+    </w:p>
+    <w:p>
+      <w:pPr>
+        <w:spacing w:line="480" w:lineRule="auto"/>
+        <w:ind w:right="0" w:firstLine="720"/>
+        <w:rPr>
+          <w:rFonts w:ascii="Arial" w:hAnsi="Arial" w:cs="Arial"/>
+          <w:sz w:val="22"/>
+          <w:szCs w:val="22"/>
+        </w:rPr>
+      </w:pPr>
+      <w:r>
+        <w:rPr>
+          <w:rFonts w:ascii="Arial" w:hAnsi="Arial" w:cs="Arial"/>
+          <w:sz w:val="22"/>
+          <w:szCs w:val="22"/>
+        </w:rPr>
+        <w:t>La familia de Malala vivian en precarias condiciones,</w:t>
+      </w:r>
+      <w:r>
+        <w:rPr>
+          <w:rFonts w:ascii="Arial" w:hAnsi="Arial" w:cs="Arial"/>
+          <w:sz w:val="22"/>
+          <w:szCs w:val="22"/>
+        </w:rPr>
+        <w:t xml:space="preserve"> el dinero era escaso, </w:t>
+      </w:r>
+      <w:r>
+        <w:rPr>
+          <w:rFonts w:ascii="Arial" w:hAnsi="Arial" w:cs="Arial"/>
+          <w:sz w:val="22"/>
+          <w:szCs w:val="22"/>
+        </w:rPr>
+        <w:t xml:space="preserve"> y la situación se complicó </w:t>
+      </w:r>
+      <w:r>
+        <w:rPr>
+          <w:rFonts w:ascii="Arial" w:hAnsi="Arial" w:cs="Arial"/>
+          <w:sz w:val="22"/>
+          <w:szCs w:val="22"/>
+        </w:rPr>
+        <w:t>aún más</w:t>
+      </w:r>
+      <w:r>
+        <w:rPr>
+          <w:rFonts w:ascii="Arial" w:hAnsi="Arial" w:cs="Arial"/>
+          <w:sz w:val="22"/>
+          <w:szCs w:val="22"/>
+        </w:rPr>
+        <w:t>,</w:t>
+      </w:r>
       <w:r>
         <w:rPr>
           <w:rFonts w:ascii="Arial" w:hAnsi="Arial" w:cs="Arial"/>
@@ -1177,154 +1239,6 @@
         </w:rPr>
         <w:t xml:space="preserve"> </w:t>
       </w:r>
-      <w:proofErr w:type="spellStart"/>
-      <w:r>
-        <w:rPr>
-          <w:rFonts w:ascii="Arial" w:hAnsi="Arial" w:cs="Arial"/>
-          <w:sz w:val="22"/>
-          <w:szCs w:val="22"/>
-        </w:rPr>
-        <w:t>Yousafzai</w:t>
-      </w:r>
-      <w:proofErr w:type="spellEnd"/>
-      <w:r>
-        <w:rPr>
-          <w:rFonts w:ascii="Arial" w:hAnsi="Arial" w:cs="Arial"/>
-          <w:sz w:val="22"/>
-          <w:szCs w:val="22"/>
-        </w:rPr>
-        <w:t>, no pensaba igual, todos tenemos derecho a estudiar sin importar el género</w:t>
-      </w:r>
-      <w:r>
-        <w:rPr>
-          <w:rFonts w:ascii="Arial" w:hAnsi="Arial" w:cs="Arial"/>
-          <w:sz w:val="22"/>
-          <w:szCs w:val="22"/>
-        </w:rPr>
-        <w:t xml:space="preserve">, </w:t>
-      </w:r>
-      <w:r>
-        <w:rPr>
-          <w:rFonts w:ascii="Arial" w:hAnsi="Arial" w:cs="Arial"/>
-          <w:sz w:val="22"/>
-          <w:szCs w:val="22"/>
-        </w:rPr>
-        <w:t>él</w:t>
-      </w:r>
-      <w:r>
-        <w:rPr>
-          <w:rFonts w:ascii="Arial" w:hAnsi="Arial" w:cs="Arial"/>
-          <w:sz w:val="22"/>
-          <w:szCs w:val="22"/>
-        </w:rPr>
-        <w:t xml:space="preserve"> tenía una pequeña escuela donde enseñaba inglés.</w:t>
-      </w:r>
-    </w:p>
-    <w:p>
-      <w:pPr>
-        <w:spacing w:line="480" w:lineRule="auto"/>
-        <w:ind w:right="0" w:firstLine="720"/>
-        <w:rPr>
-          <w:rFonts w:ascii="Arial" w:hAnsi="Arial" w:cs="Arial"/>
-          <w:sz w:val="22"/>
-          <w:szCs w:val="22"/>
-        </w:rPr>
-      </w:pPr>
-    </w:p>
-    <w:p>
-      <w:pPr>
-        <w:spacing w:line="480" w:lineRule="auto"/>
-        <w:ind w:right="0" w:firstLine="720"/>
-        <w:rPr>
-          <w:rFonts w:ascii="Arial" w:hAnsi="Arial" w:cs="Arial"/>
-          <w:sz w:val="22"/>
-          <w:szCs w:val="22"/>
-        </w:rPr>
-      </w:pPr>
-      <w:r>
-        <w:rPr>
-          <w:rFonts w:ascii="Arial" w:hAnsi="Arial" w:cs="Arial"/>
-          <w:sz w:val="22"/>
-          <w:szCs w:val="22"/>
-        </w:rPr>
-        <w:t xml:space="preserve">La familia de </w:t>
-      </w:r>
-      <w:proofErr w:type="spellStart"/>
-      <w:r>
-        <w:rPr>
-          <w:rFonts w:ascii="Arial" w:hAnsi="Arial" w:cs="Arial"/>
-          <w:sz w:val="22"/>
-          <w:szCs w:val="22"/>
-        </w:rPr>
-        <w:t>Malala</w:t>
-      </w:r>
-      <w:proofErr w:type="spellEnd"/>
-      <w:r>
-        <w:rPr>
-          <w:rFonts w:ascii="Arial" w:hAnsi="Arial" w:cs="Arial"/>
-          <w:sz w:val="22"/>
-          <w:szCs w:val="22"/>
-        </w:rPr>
-        <w:t xml:space="preserve"> </w:t>
-      </w:r>
-      <w:proofErr w:type="spellStart"/>
-      <w:r>
-        <w:rPr>
-          <w:rFonts w:ascii="Arial" w:hAnsi="Arial" w:cs="Arial"/>
-          <w:sz w:val="22"/>
-          <w:szCs w:val="22"/>
-        </w:rPr>
-        <w:t>vivian</w:t>
-      </w:r>
-      <w:proofErr w:type="spellEnd"/>
-      <w:r>
-        <w:rPr>
-          <w:rFonts w:ascii="Arial" w:hAnsi="Arial" w:cs="Arial"/>
-          <w:sz w:val="22"/>
-          <w:szCs w:val="22"/>
-        </w:rPr>
-        <w:t xml:space="preserve"> en precarias condiciones,</w:t>
-      </w:r>
-      <w:r>
-        <w:rPr>
-          <w:rFonts w:ascii="Arial" w:hAnsi="Arial" w:cs="Arial"/>
-          <w:sz w:val="22"/>
-          <w:szCs w:val="22"/>
-        </w:rPr>
-        <w:t xml:space="preserve"> el dinero era escaso, </w:t>
-      </w:r>
-      <w:r>
-        <w:rPr>
-          <w:rFonts w:ascii="Arial" w:hAnsi="Arial" w:cs="Arial"/>
-          <w:sz w:val="22"/>
-          <w:szCs w:val="22"/>
-        </w:rPr>
-        <w:t xml:space="preserve"> y la situación se complicó </w:t>
-      </w:r>
-      <w:r>
-        <w:rPr>
-          <w:rFonts w:ascii="Arial" w:hAnsi="Arial" w:cs="Arial"/>
-          <w:sz w:val="22"/>
-          <w:szCs w:val="22"/>
-        </w:rPr>
-        <w:t>aún más</w:t>
-      </w:r>
-      <w:r>
-        <w:rPr>
-          <w:rFonts w:ascii="Arial" w:hAnsi="Arial" w:cs="Arial"/>
-          <w:sz w:val="22"/>
-          <w:szCs w:val="22"/>
-        </w:rPr>
-        <w:t>,</w:t>
-      </w:r>
-      <w:r>
-        <w:rPr>
-          <w:rFonts w:ascii="Arial" w:hAnsi="Arial" w:cs="Arial"/>
-          <w:sz w:val="22"/>
-          <w:szCs w:val="22"/>
-        </w:rPr>
-        <w:t xml:space="preserve"> </w:t>
-      </w:r>
       <w:r>
         <w:rPr>
           <w:rFonts w:ascii="Arial" w:hAnsi="Arial" w:cs="Arial"/>
@@ -1339,25 +1253,7 @@
           <w:sz w:val="22"/>
           <w:szCs w:val="22"/>
         </w:rPr>
-        <w:t xml:space="preserve">Osama </w:t>
-      </w:r>
-      <w:proofErr w:type="spellStart"/>
-      <w:r>
-        <w:rPr>
-          <w:rFonts w:ascii="Arial" w:hAnsi="Arial" w:cs="Arial"/>
-          <w:sz w:val="22"/>
-          <w:szCs w:val="22"/>
-        </w:rPr>
-        <w:t>Bin</w:t>
-      </w:r>
-      <w:proofErr w:type="spellEnd"/>
-      <w:r>
-        <w:rPr>
-          <w:rFonts w:ascii="Arial" w:hAnsi="Arial" w:cs="Arial"/>
-          <w:sz w:val="22"/>
-          <w:szCs w:val="22"/>
-        </w:rPr>
-        <w:t xml:space="preserve"> Laden, después del ataque terrorista de la torres gemelas, llega a esconderse </w:t>
+        <w:t xml:space="preserve">Osama Bin Laden, después del ataque terrorista de la torres gemelas, llega a esconderse </w:t>
       </w:r>
       <w:r>
         <w:rPr>
@@ -1640,25 +1536,7 @@
           <w:sz w:val="22"/>
           <w:szCs w:val="22"/>
         </w:rPr>
-        <w:t xml:space="preserve">Lamentablemente los talibanes terminaron enterándose que Malala era la autora del escrito, y un día cuando </w:t>
-      </w:r>
-      <w:proofErr w:type="spellStart"/>
-      <w:r>
-        <w:rPr>
-          <w:rFonts w:ascii="Arial" w:hAnsi="Arial" w:cs="Arial"/>
-          <w:sz w:val="22"/>
-          <w:szCs w:val="22"/>
-        </w:rPr>
-        <w:t>Malaba</w:t>
-      </w:r>
-      <w:proofErr w:type="spellEnd"/>
-      <w:r>
-        <w:rPr>
-          <w:rFonts w:ascii="Arial" w:hAnsi="Arial" w:cs="Arial"/>
-          <w:sz w:val="22"/>
-          <w:szCs w:val="22"/>
-        </w:rPr>
-        <w:t xml:space="preserve"> </w:t>
+        <w:t xml:space="preserve">Lamentablemente los talibanes terminaron enterándose que Malala era la autora del escrito, y un día cuando Malaba </w:t>
       </w:r>
       <w:r>
         <w:rPr>
@@ -1690,18 +1568,8 @@
           <w:sz w:val="22"/>
           <w:szCs w:val="22"/>
         </w:rPr>
-        <w:t xml:space="preserve">un </w:t>
-      </w:r>
-      <w:proofErr w:type="spellStart"/>
-      <w:r>
-        <w:rPr>
-          <w:rFonts w:ascii="Arial" w:hAnsi="Arial" w:cs="Arial"/>
-          <w:sz w:val="22"/>
-          <w:szCs w:val="22"/>
-        </w:rPr>
-        <w:t>taliban</w:t>
-      </w:r>
-      <w:proofErr w:type="spellEnd"/>
+        <w:t>un taliban</w:t>
+      </w:r>
       <w:r>
         <w:rPr>
           <w:rFonts w:ascii="Arial" w:hAnsi="Arial" w:cs="Arial"/>
@@ -2184,7 +2052,6 @@
         </w:rPr>
         <w:t>derechos de las personas y cómo puedo ejercer mis derechos? ¿Qué me impide seguir</w:t>
       </w:r>
-      <w:proofErr w:type="gramStart"/>
       <w:r>
         <w:rPr>
           <w:rFonts w:ascii="Arial" w:eastAsiaTheme="minorHAnsi" w:hAnsi="Arial" w:cs="Arial"/>
@@ -2205,7 +2072,6 @@
         </w:rPr>
         <w:t>.</w:t>
       </w:r>
-      <w:proofErr w:type="gramEnd"/>
     </w:p>
     <w:p>
       <w:pPr>
@@ -2254,29 +2120,7 @@
           <w:szCs w:val="22"/>
           <w:lang w:eastAsia="en-US"/>
         </w:rPr>
-        <w:t>R</w:t>
-      </w:r>
-      <w:proofErr w:type="gramStart"/>
-      <w:r>
-        <w:rPr>
-          <w:rFonts w:ascii="Arial" w:eastAsiaTheme="minorHAnsi" w:hAnsi="Arial" w:cs="Arial"/>
-          <w:color w:val="000000"/>
-          <w:sz w:val="22"/>
-          <w:szCs w:val="22"/>
-          <w:lang w:eastAsia="en-US"/>
-        </w:rPr>
-        <w:t>:/</w:t>
-      </w:r>
-      <w:proofErr w:type="gramEnd"/>
-      <w:r>
-        <w:rPr>
-          <w:rFonts w:ascii="Arial" w:eastAsiaTheme="minorHAnsi" w:hAnsi="Arial" w:cs="Arial"/>
-          <w:color w:val="000000"/>
-          <w:sz w:val="22"/>
-          <w:szCs w:val="22"/>
-          <w:lang w:eastAsia="en-US"/>
-        </w:rPr>
-        <w:t xml:space="preserve"> En mi vida personal mi dificultad ha sido estudiar una carrera profesional</w:t>
+        <w:t>R:/ En mi vida personal mi dificultad ha sido estudiar una carrera profesional</w:t>
       </w:r>
       <w:r>
         <w:rPr>
@@ -3066,29 +2910,7 @@
           <w:szCs w:val="22"/>
           <w:lang w:eastAsia="en-US"/>
         </w:rPr>
-        <w:t>R</w:t>
-      </w:r>
-      <w:proofErr w:type="gramStart"/>
-      <w:r>
-        <w:rPr>
-          <w:rFonts w:ascii="Arial" w:eastAsiaTheme="minorHAnsi" w:hAnsi="Arial" w:cs="Arial"/>
-          <w:color w:val="000000"/>
-          <w:sz w:val="22"/>
-          <w:szCs w:val="22"/>
-          <w:lang w:eastAsia="en-US"/>
-        </w:rPr>
-        <w:t>:/</w:t>
-      </w:r>
-      <w:proofErr w:type="gramEnd"/>
-      <w:r>
-        <w:rPr>
-          <w:rFonts w:ascii="Arial" w:eastAsiaTheme="minorHAnsi" w:hAnsi="Arial" w:cs="Arial"/>
-          <w:color w:val="000000"/>
-          <w:sz w:val="22"/>
-          <w:szCs w:val="22"/>
-          <w:lang w:eastAsia="en-US"/>
-        </w:rPr>
-        <w:t xml:space="preserve">: </w:t>
+        <w:t xml:space="preserve">R:/: </w:t>
       </w:r>
       <w:r>
         <w:rPr>
@@ -3158,29 +2980,7 @@
           <w:szCs w:val="22"/>
           <w:lang w:eastAsia="en-US"/>
         </w:rPr>
-        <w:t>R</w:t>
-      </w:r>
-      <w:proofErr w:type="gramStart"/>
-      <w:r>
-        <w:rPr>
-          <w:rFonts w:ascii="Arial" w:eastAsiaTheme="minorHAnsi" w:hAnsi="Arial" w:cs="Arial"/>
-          <w:color w:val="000000"/>
-          <w:sz w:val="22"/>
-          <w:szCs w:val="22"/>
-          <w:lang w:eastAsia="en-US"/>
-        </w:rPr>
-        <w:t>:/</w:t>
-      </w:r>
-      <w:proofErr w:type="gramEnd"/>
-      <w:r>
-        <w:rPr>
-          <w:rFonts w:ascii="Arial" w:eastAsiaTheme="minorHAnsi" w:hAnsi="Arial" w:cs="Arial"/>
-          <w:color w:val="000000"/>
-          <w:sz w:val="22"/>
-          <w:szCs w:val="22"/>
-          <w:lang w:eastAsia="en-US"/>
-        </w:rPr>
-        <w:t xml:space="preserve"> </w:t>
+        <w:t xml:space="preserve">R:/ </w:t>
       </w:r>
       <w:r>
         <w:rPr>
@@ -3260,29 +3060,7 @@
           <w:szCs w:val="22"/>
           <w:lang w:eastAsia="en-US"/>
         </w:rPr>
-        <w:t>R</w:t>
-      </w:r>
-      <w:proofErr w:type="gramStart"/>
-      <w:r>
-        <w:rPr>
-          <w:rFonts w:ascii="Arial" w:eastAsiaTheme="minorHAnsi" w:hAnsi="Arial" w:cs="Arial"/>
-          <w:color w:val="000000"/>
-          <w:sz w:val="22"/>
-          <w:szCs w:val="22"/>
-          <w:lang w:eastAsia="en-US"/>
-        </w:rPr>
-        <w:t>:/</w:t>
-      </w:r>
-      <w:proofErr w:type="gramEnd"/>
-      <w:r>
-        <w:rPr>
-          <w:rFonts w:ascii="Arial" w:eastAsiaTheme="minorHAnsi" w:hAnsi="Arial" w:cs="Arial"/>
-          <w:color w:val="000000"/>
-          <w:sz w:val="22"/>
-          <w:szCs w:val="22"/>
-          <w:lang w:eastAsia="en-US"/>
-        </w:rPr>
-        <w:t xml:space="preserve"> </w:t>
+        <w:t xml:space="preserve">R:/ </w:t>
       </w:r>
       <w:r>
         <w:rPr>
@@ -3412,18 +3190,7 @@
           <w:szCs w:val="22"/>
           <w:lang w:val="es-419" w:eastAsia="en-US"/>
         </w:rPr>
-        <w:t>Malala dice en una de las páginas de su libro: “Los micrófonos me hacían sentir como si llegara a todo el mundo”. Antes de que aprendiera a hablar, Malala iba a gatas a las aulas vacías y hacía como si enseñara. Cuando se enteró de que los talibanes iban a cerrar los colegios comenzó a dar discursos en canales de televisión, emisoras locales y nacionales y adquirió la costumbre de practicar frente al espejo. El día que cumplió 16 años recibió el regalo más extraordinario que podía imaginar: fue invitada a hablar en las Naciones Unidas y pronunció un discurso que llegó a todo el mundo. Si te dieran la palabra, ¿Qué le dirías al mundo? Escribe un discurso que no deje a nadie indiferente. ¿Qué harías para hacer feliz a los que te rodean? ¿Y para hacer del mundo un lugar mejor</w:t>
-      </w:r>
-      <w:proofErr w:type="gramStart"/>
-      <w:r>
-        <w:rPr>
-          <w:rFonts w:ascii="Arial" w:eastAsiaTheme="minorHAnsi" w:hAnsi="Arial" w:cs="Arial"/>
-          <w:color w:val="000000"/>
-          <w:sz w:val="22"/>
-          <w:szCs w:val="22"/>
-          <w:lang w:val="es-419" w:eastAsia="en-US"/>
-        </w:rPr>
-        <w:t>?</w:t>
+        <w:t>Malala dice en una de las páginas de su libro: “Los micrófonos me hacían sentir como si llegara a todo el mundo”. Antes de que aprendiera a hablar, Malala iba a gatas a las aulas vacías y hacía como si enseñara. Cuando se enteró de que los talibanes iban a cerrar los colegios comenzó a dar discursos en canales de televisión, emisoras locales y nacionales y adquirió la costumbre de practicar frente al espejo. El día que cumplió 16 años recibió el regalo más extraordinario que podía imaginar: fue invitada a hablar en las Naciones Unidas y pronunció un discurso que llegó a todo el mundo. Si te dieran la palabra, ¿Qué le dirías al mundo? Escribe un discurso que no deje a nadie indiferente. ¿Qué harías para hacer feliz a los que te rodean? ¿Y para hacer del mundo un lugar mejor?</w:t>
       </w:r>
       <w:r>
         <w:rPr>
@@ -3435,7 +3202,6 @@
         </w:rPr>
         <w:t>.</w:t>
       </w:r>
-      <w:proofErr w:type="gramEnd"/>
     </w:p>
     <w:p>
       <w:pPr>
@@ -4181,85 +3947,7 @@
           <w:szCs w:val="22"/>
           <w:lang w:eastAsia="en-US"/>
         </w:rPr>
-        <w:t xml:space="preserve"> Donald </w:t>
-      </w:r>
-      <w:proofErr w:type="spellStart"/>
-      <w:r>
-        <w:rPr>
-          <w:rFonts w:ascii="Arial" w:eastAsiaTheme="minorHAnsi" w:hAnsi="Arial" w:cs="Arial"/>
-          <w:color w:val="000000"/>
-          <w:sz w:val="22"/>
-          <w:szCs w:val="22"/>
-          <w:lang w:eastAsia="en-US"/>
-        </w:rPr>
-        <w:t>Trump</w:t>
-      </w:r>
-      <w:proofErr w:type="spellEnd"/>
-      <w:r>
-        <w:rPr>
-          <w:rFonts w:ascii="Arial" w:eastAsiaTheme="minorHAnsi" w:hAnsi="Arial" w:cs="Arial"/>
-          <w:color w:val="000000"/>
-          <w:sz w:val="22"/>
-          <w:szCs w:val="22"/>
-          <w:lang w:eastAsia="en-US"/>
-        </w:rPr>
-        <w:t xml:space="preserve">, en su mandato dijo que </w:t>
-      </w:r>
-      <w:proofErr w:type="spellStart"/>
-      <w:r>
-        <w:rPr>
-          <w:rFonts w:ascii="Arial" w:eastAsiaTheme="minorHAnsi" w:hAnsi="Arial" w:cs="Arial"/>
-          <w:color w:val="000000"/>
-          <w:sz w:val="22"/>
-          <w:szCs w:val="22"/>
-          <w:lang w:eastAsia="en-US"/>
-        </w:rPr>
-        <w:t>el</w:t>
-      </w:r>
-      <w:proofErr w:type="spellEnd"/>
-      <w:r>
-        <w:rPr>
-          <w:rFonts w:ascii="Arial" w:eastAsiaTheme="minorHAnsi" w:hAnsi="Arial" w:cs="Arial"/>
-          <w:color w:val="000000"/>
-          <w:sz w:val="22"/>
-          <w:szCs w:val="22"/>
-          <w:lang w:eastAsia="en-US"/>
-        </w:rPr>
-        <w:t xml:space="preserve"> no cerraría empresa que emite dióxido de carbono al medio ambiente, porque traería </w:t>
-      </w:r>
-      <w:proofErr w:type="spellStart"/>
-      <w:r>
-        <w:rPr>
-          <w:rFonts w:ascii="Arial" w:eastAsiaTheme="minorHAnsi" w:hAnsi="Arial" w:cs="Arial"/>
-          <w:color w:val="000000"/>
-          <w:sz w:val="22"/>
-          <w:szCs w:val="22"/>
-          <w:lang w:eastAsia="en-US"/>
-        </w:rPr>
-        <w:t>mas</w:t>
-      </w:r>
-      <w:proofErr w:type="spellEnd"/>
-      <w:r>
-        <w:rPr>
-          <w:rFonts w:ascii="Arial" w:eastAsiaTheme="minorHAnsi" w:hAnsi="Arial" w:cs="Arial"/>
-          <w:color w:val="000000"/>
-          <w:sz w:val="22"/>
-          <w:szCs w:val="22"/>
-          <w:lang w:eastAsia="en-US"/>
-        </w:rPr>
-        <w:t xml:space="preserve"> consecuencias negativas que positivas, solamente</w:t>
-      </w:r>
-      <w:bookmarkStart w:id="0" w:name="_GoBack"/>
-      <w:bookmarkEnd w:id="0"/>
-      <w:r>
-        <w:rPr>
-          <w:rFonts w:ascii="Arial" w:eastAsiaTheme="minorHAnsi" w:hAnsi="Arial" w:cs="Arial"/>
-          <w:color w:val="000000"/>
-          <w:sz w:val="22"/>
-          <w:szCs w:val="22"/>
-          <w:lang w:eastAsia="en-US"/>
-        </w:rPr>
-        <w:t xml:space="preserve"> por darle gusto a un grupo de ambientalistas sin oficio. </w:t>
+        <w:t xml:space="preserve"> Donald Trump, en su mandato dijo que el no cerraría empresa que emite dióxido de carbono al medio ambiente, porque traería mas consecuencias negativas que positivas, solamente por darle gusto a un grupo de ambientalistas sin oficio. </w:t>
       </w:r>
     </w:p>
     <w:p>
@@ -4365,30 +4053,6 @@
           <w:szCs w:val="22"/>
         </w:rPr>
       </w:pPr>
-    </w:p>
-    <w:p>
-      <w:pPr>
-        <w:spacing w:line="480" w:lineRule="auto"/>
-        <w:ind w:left="283" w:firstLine="720"/>
-      </w:pPr>
-      <w:proofErr w:type="spellStart"/>
-      <w:r>
-        <w:t>Bibliografia</w:t>
-      </w:r>
-      <w:proofErr w:type="spellEnd"/>
-      <w:r>
-        <w:t>:</w:t>
-      </w:r>
-    </w:p>
-    <w:p>
-      <w:pPr>
-        <w:spacing w:line="480" w:lineRule="auto"/>
-        <w:ind w:left="283" w:firstLine="720"/>
-      </w:pPr>
-      <w:r>
-        <w:lastRenderedPageBreak/>
-        <w:t>https://colombia.as.com/actualidad/aumento-del-salario-minimo-cuantos-colombianos-lo-ganan-y-quienes-se-beneficiaran-con-su-aumento-n/</w:t>
-      </w:r>
     </w:p>
     <w:sectPr>
       <w:pgSz w:w="12240" w:h="15840" w:code="1"/>
@@ -4401,7 +4065,7 @@
 </file>
 
 <file path=word/styles.xml><?xml version="1.0" encoding="utf-8"?>
-<w:styles xmlns:mc="http://schemas.openxmlformats.org/markup-compatibility/2006" xmlns:r="http://schemas.openxmlformats.org/officeDocument/2006/relationships" xmlns:w="http://schemas.openxmlformats.org/wordprocessingml/2006/main" xmlns:w14="http://schemas.microsoft.com/office/word/2010/wordml" xmlns:w15="http://schemas.microsoft.com/office/word/2012/wordml" mc:Ignorable="w14 w15">
+<w:styles xmlns:mc="http://schemas.openxmlformats.org/markup-compatibility/2006" xmlns:r="http://schemas.openxmlformats.org/officeDocument/2006/relationships" xmlns:w="http://schemas.openxmlformats.org/wordprocessingml/2006/main" xmlns:w14="http://schemas.microsoft.com/office/word/2010/wordml" xmlns:w15="http://schemas.microsoft.com/office/word/2012/wordml" xmlns:w16cex="http://schemas.microsoft.com/office/word/2018/wordml/cex" xmlns:w16cid="http://schemas.microsoft.com/office/word/2016/wordml/cid" xmlns:w16="http://schemas.microsoft.com/office/word/2018/wordml" xmlns:w16sdtdh="http://schemas.microsoft.com/office/word/2020/wordml/sdtdatahash" xmlns:w16se="http://schemas.microsoft.com/office/word/2015/wordml/symex" mc:Ignorable="w14 w15 w16se w16cid w16 w16cex w16sdtdh">
   <w:docDefaults>
     <w:rPrDefault>
       <w:rPr>
@@ -4417,7 +4081,7 @@
       </w:pPr>
     </w:pPrDefault>
   </w:docDefaults>
-  <w:latentStyles w:defLockedState="0" w:defUIPriority="99" w:defSemiHidden="0" w:defUnhideWhenUsed="0" w:defQFormat="0" w:count="371">
+  <w:latentStyles w:defLockedState="0" w:defUIPriority="99" w:defSemiHidden="0" w:defUnhideWhenUsed="0" w:defQFormat="0" w:count="376">
     <w:lsdException w:name="Normal" w:uiPriority="0" w:qFormat="1"/>
     <w:lsdException w:name="heading 1" w:uiPriority="9" w:qFormat="1"/>
     <w:lsdException w:name="heading 2" w:semiHidden="1" w:uiPriority="9" w:unhideWhenUsed="1" w:qFormat="1"/>
@@ -4789,6 +4453,11 @@
     <w:lsdException w:name="List Table 5 Dark Accent 6" w:uiPriority="50"/>
     <w:lsdException w:name="List Table 6 Colorful Accent 6" w:uiPriority="51"/>
     <w:lsdException w:name="List Table 7 Colorful Accent 6" w:uiPriority="52"/>
+    <w:lsdException w:name="Mention" w:semiHidden="1" w:unhideWhenUsed="1"/>
+    <w:lsdException w:name="Smart Hyperlink" w:semiHidden="1" w:unhideWhenUsed="1"/>
+    <w:lsdException w:name="Hashtag" w:semiHidden="1" w:unhideWhenUsed="1"/>
+    <w:lsdException w:name="Unresolved Mention" w:semiHidden="1" w:unhideWhenUsed="1"/>
+    <w:lsdException w:name="Smart Link" w:semiHidden="1" w:unhideWhenUsed="1"/>
   </w:latentStyles>
   <w:style w:type="paragraph" w:default="1" w:styleId="Normal">
     <w:name w:val="Normal"/>

</xml_diff>